<commit_message>
Update react-router-dom to version 6.25.1 :arrow_up: and implementing some security features:lock:
</commit_message>
<xml_diff>
--- a/public/templates/contrat_location_108.docx
+++ b/public/templates/contrat_location_108.docx
@@ -4,7 +4,7 @@
   <w:body>
     <w:p>
       <w:pPr>
-        <w:jc w:val="right"/>
+        <w:jc w:val="center"/>
         <w:rPr>
           <w:color w:val="BF4E14" w:themeColor="accent2" w:themeShade="BF"/>
           <w:sz w:val="28"/>
@@ -21,48 +21,6 @@
           <w:rtl/>
         </w:rPr>
         <w:t>عقد كراء سيارة</w:t>
-      </w:r>
-      <w:r>
-        <w:rPr>
-          <w:color w:val="BF4E14" w:themeColor="accent2" w:themeShade="BF"/>
-          <w:sz w:val="28"/>
-          <w:szCs w:val="28"/>
-        </w:rPr>
-        <w:t xml:space="preserve">                                                                      </w:t>
-      </w:r>
-      <w:proofErr w:type="gramStart"/>
-      <w:r>
-        <w:rPr>
-          <w:color w:val="BF4E14" w:themeColor="accent2" w:themeShade="BF"/>
-          <w:sz w:val="28"/>
-          <w:szCs w:val="28"/>
-        </w:rPr>
-        <w:t xml:space="preserve">   {</w:t>
-      </w:r>
-      <w:proofErr w:type="gramEnd"/>
-      <w:r>
-        <w:rPr>
-          <w:color w:val="BF4E14" w:themeColor="accent2" w:themeShade="BF"/>
-          <w:sz w:val="28"/>
-          <w:szCs w:val="28"/>
-        </w:rPr>
-        <w:t>#</w:t>
-      </w:r>
-      <w:r>
-        <w:rPr>
-          <w:color w:val="BF4E14" w:themeColor="accent2" w:themeShade="BF"/>
-          <w:sz w:val="28"/>
-          <w:szCs w:val="28"/>
-        </w:rPr>
-        <w:t>logo</w:t>
-      </w:r>
-      <w:r>
-        <w:rPr>
-          <w:color w:val="BF4E14" w:themeColor="accent2" w:themeShade="BF"/>
-          <w:sz w:val="28"/>
-          <w:szCs w:val="28"/>
-        </w:rPr>
-        <w:t xml:space="preserve">} </w:t>
       </w:r>
     </w:p>
     <w:p>

</xml_diff>